<commit_message>
Braille Transcript IR docs update
</commit_message>
<xml_diff>
--- a/_original_documents/Braille-Transcripts-Implementation-Readiness-User-Experience-v0.1.docx
+++ b/_original_documents/Braille-Transcripts-Implementation-Readiness-User-Experience-v0.1.docx
@@ -3,8 +3,6 @@
 <w:document xmlns:wpc="http://schemas.microsoft.com/office/word/2010/wordprocessingCanvas" xmlns:cx="http://schemas.microsoft.com/office/drawing/2014/chartex" xmlns:mc="http://schemas.openxmlformats.org/markup-compatibility/2006" xmlns:o="urn:schemas-microsoft-com:office:office" xmlns:r="http://schemas.openxmlformats.org/officeDocument/2006/relationships" xmlns:m="http://schemas.openxmlformats.org/officeDocument/2006/math" xmlns:v="urn:schemas-microsoft-com:vml" xmlns:wp14="http://schemas.microsoft.com/office/word/2010/wordprocessingDrawing" xmlns:wp="http://schemas.openxmlformats.org/drawingml/2006/wordprocessingDrawing" xmlns:w10="urn:schemas-microsoft-com:office:word" xmlns:w="http://schemas.openxmlformats.org/wordprocessingml/2006/main" xmlns:w14="http://schemas.microsoft.com/office/word/2010/wordml" xmlns:w15="http://schemas.microsoft.com/office/word/2012/wordml" xmlns:w16se="http://schemas.microsoft.com/office/word/2015/wordml/symex" xmlns:wpg="http://schemas.microsoft.com/office/word/2010/wordprocessingGroup" xmlns:wpi="http://schemas.microsoft.com/office/word/2010/wordprocessingInk" xmlns:wne="http://schemas.microsoft.com/office/word/2006/wordml" xmlns:wps="http://schemas.microsoft.com/office/word/2010/wordprocessingShape" mc:Ignorable="w14 w15 w16se wp14">
   <w:body>
     <w:p>
-      <w:bookmarkStart w:id="0" w:name="_GoBack"/>
-      <w:bookmarkEnd w:id="0"/>
       <w:r>
         <w:t>Revision History</w:t>
       </w:r>
@@ -178,10 +176,25 @@
     </w:p>
     <w:p>
       <w:r>
-        <w:t xml:space="preserve">This document describes the User Experience and the general application functionality of the Smarter Balanced Braille Transcripts accessibility feature.  </w:t>
-      </w:r>
-      <w:r>
-        <w:t>The intent of this document is to illustrate the flow of the experience for the user and test administrator in the process of requesting, accepting, and embossing Braille transcripts created from the Closed Captioning content of listening passages.</w:t>
+        <w:t xml:space="preserve">This document describes the User Experience and the general application functionality of the Smarter Balanced Braille Transcripts accessibility feature. </w:t>
+      </w:r>
+      <w:r>
+        <w:t xml:space="preserve">The intent of this document is to illustrate the flow of the experience for the user and </w:t>
+      </w:r>
+      <w:r>
+        <w:t>T</w:t>
+      </w:r>
+      <w:r>
+        <w:t xml:space="preserve">est </w:t>
+      </w:r>
+      <w:r>
+        <w:t>A</w:t>
+      </w:r>
+      <w:r>
+        <w:t xml:space="preserve">dministrator </w:t>
+      </w:r>
+      <w:r>
+        <w:t>in the process of requesting, accepting, and embossing Braille transcripts created from the Closed Captioning content of listening passages.</w:t>
       </w:r>
     </w:p>
     <w:p>
@@ -206,13 +219,25 @@
         <w:t xml:space="preserve">Closed Captioning </w:t>
       </w:r>
       <w:r>
-        <w:t>associated with an ELA/literacy listening passage. Smarter Balanced is releasing Braille Transcripts to provide supporting materials to students who are blind or visually impair</w:t>
+        <w:t xml:space="preserve">associated with an ELA/literacy listening passage. Smarter Balanced is releasing Braille Transcripts to provide supporting materials to </w:t>
+      </w:r>
+      <w:r>
+        <w:t>S</w:t>
+      </w:r>
+      <w:r>
+        <w:t>tudents who are blind or visually impair</w:t>
       </w:r>
       <w:r>
         <w:t xml:space="preserve">ed and deaf or hearing impaired. </w:t>
       </w:r>
       <w:r>
-        <w:t>When a student with the Braille Transcript accommodation requests embossing of a</w:t>
+        <w:t xml:space="preserve">When a </w:t>
+      </w:r>
+      <w:r>
+        <w:t>S</w:t>
+      </w:r>
+      <w:r>
+        <w:t>tudent with the Braille Transcript accommodation requests embossing of a</w:t>
       </w:r>
       <w:r>
         <w:t xml:space="preserve"> listening</w:t>
@@ -230,7 +255,13 @@
         <w:t xml:space="preserve"> Closed Captioning</w:t>
       </w:r>
       <w:r>
-        <w:t xml:space="preserve"> transcript content and a single Braille (BRF) file is provided to the </w:t>
+        <w:t xml:space="preserve"> transcript content</w:t>
+      </w:r>
+      <w:r>
+        <w:t>,</w:t>
+      </w:r>
+      <w:r>
+        <w:t xml:space="preserve"> and a single Braille (BRF) file is provided to the </w:t>
       </w:r>
       <w:r>
         <w:t>Test Administrator</w:t>
@@ -249,7 +280,31 @@
     </w:p>
     <w:p>
       <w:r>
-        <w:t xml:space="preserve">The diagram below depicts the major steps involved with the test administrator and the student’s interaction in the process of taking a test and requesting the embossing of a transcript: </w:t>
+        <w:t xml:space="preserve">The diagram below depicts the major steps </w:t>
+      </w:r>
+      <w:r>
+        <w:t>for</w:t>
+      </w:r>
+      <w:r>
+        <w:t xml:space="preserve"> the </w:t>
+      </w:r>
+      <w:r>
+        <w:t>T</w:t>
+      </w:r>
+      <w:r>
+        <w:t xml:space="preserve">est </w:t>
+      </w:r>
+      <w:r>
+        <w:t>A</w:t>
+      </w:r>
+      <w:r>
+        <w:t xml:space="preserve">dministrator </w:t>
+      </w:r>
+      <w:r>
+        <w:t>as well as the Student</w:t>
+      </w:r>
+      <w:r>
+        <w:t xml:space="preserve"> in the process of taking a test and requesting the embossing of a transcript: </w:t>
       </w:r>
     </w:p>
     <w:p/>
@@ -268,9 +323,9 @@
         </w:rPr>
         <w:lastRenderedPageBreak/>
         <w:drawing>
-          <wp:inline distT="0" distB="0" distL="0" distR="0" wp14:anchorId="1BFCFB83" wp14:editId="0B5C0B3F">
-            <wp:extent cx="5656116" cy="4222750"/>
-            <wp:effectExtent l="0" t="0" r="1905" b="6350"/>
+          <wp:inline distT="0" distB="0" distL="0" distR="0" wp14:anchorId="4A4FB2E0" wp14:editId="5BB9B235">
+            <wp:extent cx="5943600" cy="4391660"/>
+            <wp:effectExtent l="0" t="0" r="0" b="8890"/>
             <wp:docPr id="1" name="Picture 1"/>
             <wp:cNvGraphicFramePr>
               <a:graphicFrameLocks xmlns:a="http://schemas.openxmlformats.org/drawingml/2006/main" noChangeAspect="1"/>
@@ -291,7 +346,7 @@
                   <pic:spPr>
                     <a:xfrm>
                       <a:off x="0" y="0"/>
-                      <a:ext cx="5671674" cy="4234366"/>
+                      <a:ext cx="5943600" cy="4391660"/>
                     </a:xfrm>
                     <a:prstGeom prst="rect">
                       <a:avLst/>
@@ -318,18 +373,33 @@
         <w:pStyle w:val="Heading1"/>
       </w:pPr>
       <w:r>
-        <w:t>Student Login and Accessibility Accommodations Settings</w:t>
+        <w:t>Student Login and Accessibility</w:t>
+      </w:r>
+      <w:r>
+        <w:t xml:space="preserve"> &amp;</w:t>
+      </w:r>
+      <w:r>
+        <w:t xml:space="preserve"> Accommodations Settings</w:t>
       </w:r>
     </w:p>
     <w:p>
       <w:r>
-        <w:t>Students can select one of two options for embossing braille files.</w:t>
+        <w:t>A Student</w:t>
+      </w:r>
+      <w:r>
+        <w:t xml:space="preserve"> can select one of two options for embossing braille files.</w:t>
       </w:r>
       <w:r>
         <w:t xml:space="preserve"> Emboss on demand (print on demand) </w:t>
       </w:r>
       <w:r>
-        <w:t xml:space="preserve">allows the students to request embossing of each </w:t>
+        <w:t xml:space="preserve">allows the </w:t>
+      </w:r>
+      <w:r>
+        <w:t>Student</w:t>
+      </w:r>
+      <w:r>
+        <w:t xml:space="preserve"> to request embossing of each </w:t>
       </w:r>
       <w:r>
         <w:t>stimulus and/or item as needed.</w:t>
@@ -341,7 +411,13 @@
         <w:t>Test Administrator</w:t>
       </w:r>
       <w:r>
-        <w:t xml:space="preserve"> automatically once the student views a new page of content.</w:t>
+        <w:t xml:space="preserve"> automatically once the </w:t>
+      </w:r>
+      <w:r>
+        <w:t>S</w:t>
+      </w:r>
+      <w:r>
+        <w:t>tudent views a new page of content.</w:t>
       </w:r>
     </w:p>
     <w:p>
@@ -357,13 +433,58 @@
         <w:t xml:space="preserve">dations set in the registration </w:t>
       </w:r>
       <w:r>
-        <w:t xml:space="preserve">system: Closed Captioning and Braille.  Closed Captioning and Braille will allow the student to receive an embossed transcript of the ELA/literacy listening stimuli (Claim 3). The student may have either auto-emboss or emboss on-demand </w:t>
+        <w:t xml:space="preserve">system: Closed Captioning and Braille. Closed Captioning and Braille will allow the student to receive an embossed transcript of the ELA/literacy listening stimuli (Claim 3). The </w:t>
+      </w:r>
+      <w:r>
+        <w:t>S</w:t>
+      </w:r>
+      <w:r>
+        <w:t xml:space="preserve">tudent may have either </w:t>
+      </w:r>
+      <w:r>
+        <w:t>A</w:t>
+      </w:r>
+      <w:r>
+        <w:t>uto-</w:t>
+      </w:r>
+      <w:r>
+        <w:t>E</w:t>
+      </w:r>
+      <w:r>
+        <w:t xml:space="preserve">mboss or </w:t>
+      </w:r>
+      <w:r>
+        <w:t>E</w:t>
+      </w:r>
+      <w:r>
+        <w:t>mboss</w:t>
+      </w:r>
+      <w:r>
+        <w:t xml:space="preserve"> </w:t>
+      </w:r>
+      <w:r>
+        <w:t>O</w:t>
+      </w:r>
+      <w:r>
+        <w:t>n-</w:t>
+      </w:r>
+      <w:r>
+        <w:t>D</w:t>
+      </w:r>
+      <w:r>
+        <w:t xml:space="preserve">emand </w:t>
       </w:r>
       <w:r>
         <w:rPr>
           <w:rFonts w:eastAsia="Franklin Gothic Book" w:cs="Franklin Gothic Book"/>
         </w:rPr>
-        <w:t xml:space="preserve">selected for delivery of braille files. </w:t>
+        <w:t>selected for delivery of B</w:t>
+      </w:r>
+      <w:r>
+        <w:rPr>
+          <w:rFonts w:eastAsia="Franklin Gothic Book" w:cs="Franklin Gothic Book"/>
+        </w:rPr>
+        <w:t xml:space="preserve">raille files. </w:t>
       </w:r>
     </w:p>
     <w:p>
@@ -377,7 +498,10 @@
     </w:p>
     <w:p>
       <w:r>
-        <w:t xml:space="preserve">As the student takes the summative ELA/literacy assessment, the Interim Comprehensive Assessment, or any Interim Assessment Block with Claim 3 stimuli and items, he/she will encounter a question with an audio passage.  At this point, the student </w:t>
+        <w:t>As the S</w:t>
+      </w:r>
+      <w:r>
+        <w:t xml:space="preserve">tudent takes the summative ELA/literacy assessment, the Interim Comprehensive Assessment, or any Interim Assessment Block with Claim 3 stimuli and items, he/she will encounter a question with an audio passage. At this point, the student </w:t>
       </w:r>
       <w:r>
         <w:t>selects</w:t>
@@ -496,10 +620,46 @@
         <w:spacing w:after="220" w:line="300" w:lineRule="auto"/>
       </w:pPr>
       <w:r>
-        <w:t>Student requests a passage or item be embossed by selecting the “hamburger” i</w:t>
-      </w:r>
-      <w:r>
-        <w:t xml:space="preserve">con and selecting “Print Passage”, as shown in (1) in picture above. </w:t>
+        <w:t xml:space="preserve">Student requests a passage or item </w:t>
+      </w:r>
+      <w:r>
+        <w:t xml:space="preserve">to </w:t>
+      </w:r>
+      <w:r>
+        <w:t xml:space="preserve">be embossed by selecting the </w:t>
+      </w:r>
+      <w:r>
+        <w:t>H</w:t>
+      </w:r>
+      <w:r>
+        <w:t>amburger</w:t>
+      </w:r>
+      <w:r>
+        <w:rPr>
+          <w:i/>
+        </w:rPr>
+        <w:t xml:space="preserve"> </w:t>
+      </w:r>
+      <w:r>
+        <w:t>i</w:t>
+      </w:r>
+      <w:r>
+        <w:t>con</w:t>
+      </w:r>
+      <w:r>
+        <w:t xml:space="preserve"> and selecting </w:t>
+      </w:r>
+      <w:r>
+        <w:t>Print Passage</w:t>
+      </w:r>
+      <w:r>
+        <w:t xml:space="preserve"> as shown in (1) in </w:t>
+      </w:r>
+      <w:r>
+        <w:t xml:space="preserve">the </w:t>
+      </w:r>
+      <w:r>
+        <w:t xml:space="preserve">picture above. </w:t>
       </w:r>
     </w:p>
     <w:p>
@@ -517,13 +677,19 @@
     </w:p>
     <w:p>
       <w:r>
-        <w:t xml:space="preserve">When a student with the Braille Transcript accommodation requests embossing of an audio passage, the passage introductory text </w:t>
-      </w:r>
-      <w:r>
-        <w:t>of the passage is</w:t>
-      </w:r>
-      <w:r>
-        <w:t xml:space="preserve"> combined with the audio transcript content and a single BRF file is provided to the proctor for embossing:</w:t>
+        <w:t>When a student with the Braille Transcript accommodation requests embossing of an audio passage, the passage introductory text</w:t>
+      </w:r>
+      <w:r>
+        <w:t xml:space="preserve"> is</w:t>
+      </w:r>
+      <w:r>
+        <w:t xml:space="preserve"> combined with the audio transcript content</w:t>
+      </w:r>
+      <w:r>
+        <w:t>,</w:t>
+      </w:r>
+      <w:r>
+        <w:t xml:space="preserve"> and a single BRF file is provided to the proctor for embossing:</w:t>
       </w:r>
     </w:p>
     <w:tbl>
@@ -754,26 +920,29 @@
     <w:p/>
     <w:p>
       <w:r>
-        <w:t>The fol</w:t>
-      </w:r>
-      <w:r>
-        <w:t>lowing is a description of the T</w:t>
-      </w:r>
-      <w:r>
-        <w:t xml:space="preserve">est </w:t>
-      </w:r>
-      <w:r>
-        <w:t>A</w:t>
-      </w:r>
-      <w:r>
-        <w:t xml:space="preserve">dministrator flow in the process of approving and embossing a Braille Transcript embossing request from a student.  The example describes the functionality in the Smarter Balanced Open Source Test Delivery System when using the sample test file provided at smarterapp.org under the Braille Transcript Implementation Readiness topic. However other systems should follow this general patter of use and functionality. </w:t>
+        <w:t>The following is a description of the Test Administrator flow in the process of approving and embossing a Braille Transcript request from a student. The example describes the functionality in the Smarter Balanced Open Source Test Delivery System when using the sample test file provided at smarterapp.org under the Braille Transcript Implementation Readiness topic. However</w:t>
+      </w:r>
+      <w:r>
+        <w:t>,</w:t>
+      </w:r>
+      <w:r>
+        <w:t xml:space="preserve"> other systems should follow this general </w:t>
+      </w:r>
+      <w:r>
+        <w:rPr>
+          <w:strike/>
+        </w:rPr>
+        <w:t>patter</w:t>
+      </w:r>
+      <w:r>
+        <w:t xml:space="preserve"> pattern of use and functionality. </w:t>
       </w:r>
     </w:p>
     <w:p>
       <w:pPr>
         <w:pStyle w:val="Heading2"/>
       </w:pPr>
-      <w:bookmarkStart w:id="1" w:name="_Toc472507706"/>
+      <w:bookmarkStart w:id="0" w:name="_Toc472507706"/>
       <w:r>
         <w:lastRenderedPageBreak/>
         <w:t>Test Administrator: Approve</w:t>
@@ -784,7 +953,7 @@
       <w:r>
         <w:t xml:space="preserve"> Emboss Request</w:t>
       </w:r>
-      <w:bookmarkEnd w:id="1"/>
+      <w:bookmarkEnd w:id="0"/>
     </w:p>
     <w:p>
       <w:r>
@@ -800,7 +969,7 @@
         <w:t xml:space="preserve">est </w:t>
       </w:r>
       <w:r>
-        <w:t xml:space="preserve">Administrator.  To initiate the approval </w:t>
+        <w:t xml:space="preserve">Administrator. To initiate the approval </w:t>
       </w:r>
       <w:r>
         <w:t>procedure,</w:t>
@@ -828,7 +997,10 @@
         <w:spacing w:after="220" w:line="300" w:lineRule="auto"/>
       </w:pPr>
       <w:r>
-        <w:t>Look for the orange highlighted Requests column and click the Print button’</w:t>
+        <w:t>Look for the orange highlighted Requests column and click the Print button</w:t>
+      </w:r>
+      <w:r>
+        <w:t>.</w:t>
       </w:r>
     </w:p>
     <w:p>
@@ -952,7 +1124,13 @@
         <w:spacing w:after="220" w:line="300" w:lineRule="auto"/>
       </w:pPr>
       <w:r>
-        <w:t xml:space="preserve">If the request is from a student that has the Braille Transcript accommodation enabled, the </w:t>
+        <w:t xml:space="preserve">If the request is from a student </w:t>
+      </w:r>
+      <w:r>
+        <w:t xml:space="preserve">who </w:t>
+      </w:r>
+      <w:r>
+        <w:t xml:space="preserve">has the Braille Transcript accommodation enabled, the </w:t>
       </w:r>
       <w:r>
         <w:t>Test Administrator</w:t>
@@ -976,7 +1154,13 @@
         <w:t xml:space="preserve"> </w:t>
       </w:r>
       <w:r>
-        <w:t xml:space="preserve">for Items X (BRF)” </w:t>
+        <w:t>for Items X (BRF)</w:t>
+      </w:r>
+      <w:r>
+        <w:t>.</w:t>
+      </w:r>
+      <w:r>
+        <w:t xml:space="preserve">” </w:t>
       </w:r>
     </w:p>
     <w:p>
@@ -1171,7 +1355,13 @@
         <w:t>select</w:t>
       </w:r>
       <w:r>
-        <w:t xml:space="preserve"> the Approve button to download the braille file.</w:t>
+        <w:t xml:space="preserve"> the Approve button to download the </w:t>
+      </w:r>
+      <w:r>
+        <w:t>B</w:t>
+      </w:r>
+      <w:r>
+        <w:t>raille file.</w:t>
       </w:r>
     </w:p>
     <w:p>
@@ -1184,19 +1374,12 @@
         <w:spacing w:after="220" w:line="300" w:lineRule="auto"/>
       </w:pPr>
       <w:r>
-        <w:t xml:space="preserve">The </w:t>
-      </w:r>
-      <w:r>
-        <w:t xml:space="preserve">Test Administrator </w:t>
-      </w:r>
-      <w:r>
-        <w:t>should be able to take t</w:t>
-      </w:r>
-      <w:r>
-        <w:t>he file and print it using the</w:t>
-      </w:r>
-      <w:r>
-        <w:t xml:space="preserve"> recommended braille embossing printer. </w:t>
+        <w:t xml:space="preserve">The Test Administrator should be able to open the file with a braille transcription program and </w:t>
+      </w:r>
+      <w:bookmarkStart w:id="1" w:name="_GoBack"/>
+      <w:bookmarkEnd w:id="1"/>
+      <w:r>
+        <w:t xml:space="preserve">emboss it using the recommended braille embosser. </w:t>
       </w:r>
     </w:p>
     <w:p>
@@ -1214,7 +1397,19 @@
     </w:p>
     <w:p>
       <w:r>
-        <w:t xml:space="preserve">The Braille Transcripts functionality is made available based on the individual student settings per ISAAP (Individual Student Assessment Accessibility Profile) guidelines. This feature is only available to the test taker when the system has been configured to do so in the registration system.  </w:t>
+        <w:t xml:space="preserve">The Braille Transcripts functionality is made available based on the individual student settings per ISAAP (Individual Student Assessment Accessibility Profile) guidelines. This feature is only available to the test taker when the </w:t>
+      </w:r>
+      <w:r>
+        <w:t xml:space="preserve">settings </w:t>
+      </w:r>
+      <w:r>
+        <w:t>ha</w:t>
+      </w:r>
+      <w:r>
+        <w:t>ve</w:t>
+      </w:r>
+      <w:r>
+        <w:t xml:space="preserve"> been configured in the registration system.  </w:t>
       </w:r>
     </w:p>
     <w:p>
@@ -1228,7 +1423,6 @@
       <w:r>
         <w:br/>
       </w:r>
-      <w:proofErr w:type="spellStart"/>
       <w:r>
         <w:rPr>
           <w:rFonts w:asciiTheme="majorHAnsi" w:eastAsiaTheme="majorEastAsia" w:hAnsiTheme="majorHAnsi" w:cstheme="majorBidi"/>
@@ -1238,9 +1432,16 @@
           <w:sz w:val="24"/>
           <w:szCs w:val="24"/>
         </w:rPr>
-        <w:t>SmarterApp</w:t>
-      </w:r>
-      <w:proofErr w:type="spellEnd"/>
+        <w:t>SmarterApp Assessment Item Format Specification (SAAIF)</w:t>
+      </w:r>
+    </w:p>
+    <w:p>
+      <w:r>
+        <w:t xml:space="preserve">This document (the Specification) defines an XML document structure for the encoding and representation of assessment items. This Specification only describes the structure of the XML documents for assessment items.  </w:t>
+      </w:r>
+    </w:p>
+    <w:p/>
+    <w:p>
       <w:r>
         <w:rPr>
           <w:rFonts w:asciiTheme="majorHAnsi" w:eastAsiaTheme="majorEastAsia" w:hAnsiTheme="majorHAnsi" w:cstheme="majorBidi"/>
@@ -1250,39 +1451,7 @@
           <w:sz w:val="24"/>
           <w:szCs w:val="24"/>
         </w:rPr>
-        <w:t xml:space="preserve"> Assessment Item Format Specification (SAAIF)</w:t>
-      </w:r>
-    </w:p>
-    <w:p>
-      <w:r>
-        <w:t xml:space="preserve">This document (the Specification) defines an XML document structure for the encoding and representation of assessment items. This Specification only describes the structure of the XML documents for assessment items.  </w:t>
-      </w:r>
-    </w:p>
-    <w:p/>
-    <w:p>
-      <w:proofErr w:type="spellStart"/>
-      <w:r>
-        <w:rPr>
-          <w:rFonts w:asciiTheme="majorHAnsi" w:eastAsiaTheme="majorEastAsia" w:hAnsiTheme="majorHAnsi" w:cstheme="majorBidi"/>
-          <w:i/>
-          <w:iCs/>
-          <w:color w:val="0084AD"/>
-          <w:sz w:val="24"/>
-          <w:szCs w:val="24"/>
-        </w:rPr>
-        <w:t>SmarterApp</w:t>
-      </w:r>
-      <w:proofErr w:type="spellEnd"/>
-      <w:r>
-        <w:rPr>
-          <w:rFonts w:asciiTheme="majorHAnsi" w:eastAsiaTheme="majorEastAsia" w:hAnsiTheme="majorHAnsi" w:cstheme="majorBidi"/>
-          <w:i/>
-          <w:iCs/>
-          <w:color w:val="0084AD"/>
-          <w:sz w:val="24"/>
-          <w:szCs w:val="24"/>
-        </w:rPr>
-        <w:t xml:space="preserve"> Item Packaging Specification</w:t>
+        <w:t>SmarterApp Item Packaging Specification</w:t>
       </w:r>
     </w:p>
     <w:p>
@@ -1336,11 +1505,9 @@
     <w:pPr>
       <w:pStyle w:val="Footer"/>
     </w:pPr>
-    <w:proofErr w:type="spellStart"/>
     <w:r>
       <w:t>SmarterApp</w:t>
     </w:r>
-    <w:proofErr w:type="spellEnd"/>
     <w:r>
       <w:t xml:space="preserve"> </w:t>
     </w:r>
@@ -1369,7 +1536,7 @@
       <w:rPr>
         <w:noProof/>
       </w:rPr>
-      <w:t>4</w:t>
+      <w:t>1</w:t>
     </w:r>
     <w:r>
       <w:rPr>
@@ -5567,7 +5734,7 @@
 </file>
 
 <file path=customXml/itemProps1.xml><?xml version="1.0" encoding="utf-8"?>
-<ds:datastoreItem xmlns:ds="http://schemas.openxmlformats.org/officeDocument/2006/customXml" ds:itemID="{58B0A32D-DAEB-4E97-B13C-937FB845AA47}">
+<ds:datastoreItem xmlns:ds="http://schemas.openxmlformats.org/officeDocument/2006/customXml" ds:itemID="{7571018D-279F-4173-9613-E7A40394B575}">
   <ds:schemaRefs>
     <ds:schemaRef ds:uri="http://schemas.openxmlformats.org/officeDocument/2006/bibliography"/>
   </ds:schemaRefs>

</xml_diff>